<commit_message>
Link repositorio agregado a la caratula
</commit_message>
<xml_diff>
--- a/Guía de ejercicios N2 - POO Seccion 2.docx
+++ b/Guía de ejercicios N2 - POO Seccion 2.docx
@@ -476,10 +476,10 @@
         <w:spacing w:before="0" w:beforeAutospacing="0" w:after="0" w:afterAutospacing="0"/>
         <w:textAlignment w:val="baseline"/>
         <w:rPr>
-          <w:rStyle w:val="eop"/>
-          <w:rFonts w:ascii="Calibri" w:hAnsi="Calibri" w:cs="Calibri"/>
-          <w:sz w:val="21"/>
-          <w:szCs w:val="21"/>
+          <w:rFonts w:ascii="Calibri" w:hAnsi="Calibri" w:cs="Calibri"/>
+          <w:color w:val="000000"/>
+          <w:sz w:val="20"/>
+          <w:szCs w:val="20"/>
           <w:lang w:val="es-ES"/>
         </w:rPr>
       </w:pPr>
@@ -565,6 +565,55 @@
         </w:rPr>
         <w:t xml:space="preserve"> de 2023</w:t>
       </w:r>
+    </w:p>
+    <w:p>
+      <w:pPr>
+        <w:pStyle w:val="paragraph"/>
+        <w:shd w:val="clear" w:color="auto" w:fill="FFFFFF"/>
+        <w:spacing w:before="0" w:beforeAutospacing="0" w:after="0" w:afterAutospacing="0"/>
+        <w:textAlignment w:val="baseline"/>
+        <w:rPr>
+          <w:rStyle w:val="eop"/>
+          <w:rFonts w:ascii="Calibri" w:hAnsi="Calibri" w:cs="Calibri"/>
+          <w:sz w:val="21"/>
+          <w:szCs w:val="21"/>
+          <w:lang w:val="es-ES"/>
+        </w:rPr>
+      </w:pPr>
+      <w:r>
+        <w:rPr>
+          <w:rFonts w:ascii="Calibri" w:hAnsi="Calibri" w:cs="Calibri"/>
+          <w:b/>
+          <w:bCs/>
+          <w:color w:val="000000"/>
+          <w:sz w:val="20"/>
+          <w:szCs w:val="20"/>
+          <w:lang w:val="es-ES"/>
+        </w:rPr>
+        <w:t>Repositorio Git:</w:t>
+      </w:r>
+      <w:r>
+        <w:rPr>
+          <w:rFonts w:ascii="Calibri" w:hAnsi="Calibri" w:cs="Calibri"/>
+          <w:color w:val="000000"/>
+          <w:sz w:val="20"/>
+          <w:szCs w:val="20"/>
+          <w:lang w:val="es-ES"/>
+        </w:rPr>
+        <w:t xml:space="preserve">   </w:t>
+      </w:r>
+      <w:hyperlink r:id="rId8" w:history="1">
+        <w:r>
+          <w:rPr>
+            <w:rStyle w:val="Hyperlink"/>
+            <w:rFonts w:ascii="Calibri" w:hAnsi="Calibri" w:cs="Calibri"/>
+            <w:sz w:val="20"/>
+            <w:szCs w:val="20"/>
+            <w:lang w:val="es-ES"/>
+          </w:rPr>
+          <w:t>https://github.com/xzegga/poo-guia-2</w:t>
+        </w:r>
+      </w:hyperlink>
     </w:p>
     <w:p>
       <w:pPr>
@@ -1385,7 +1434,7 @@
       </w:pPr>
     </w:p>
     <w:sectPr>
-      <w:headerReference w:type="default" r:id="rId8"/>
+      <w:headerReference w:type="default" r:id="rId9"/>
       <w:pgSz w:w="12240" w:h="15840"/>
       <w:pgMar w:top="1440" w:right="810" w:bottom="1287" w:left="990" w:header="308" w:footer="720" w:gutter="0"/>
       <w:cols w:space="720"/>
@@ -4101,6 +4150,29 @@
       <w:szCs w:val="32"/>
     </w:rPr>
   </w:style>
+  <w:style w:type="character" w:styleId="Hyperlink">
+    <w:name w:val="Hyperlink"/>
+    <w:basedOn w:val="DefaultParagraphFont"/>
+    <w:uiPriority w:val="99"/>
+    <w:unhideWhenUsed/>
+    <w:rsid w:val="00AA39A1"/>
+    <w:rPr>
+      <w:color w:val="0563C1" w:themeColor="hyperlink"/>
+      <w:u w:val="single"/>
+    </w:rPr>
+  </w:style>
+  <w:style w:type="character" w:styleId="UnresolvedMention">
+    <w:name w:val="Unresolved Mention"/>
+    <w:basedOn w:val="DefaultParagraphFont"/>
+    <w:uiPriority w:val="99"/>
+    <w:semiHidden/>
+    <w:unhideWhenUsed/>
+    <w:rsid w:val="00AA39A1"/>
+    <w:rPr>
+      <w:color w:val="605E5C"/>
+      <w:shd w:val="clear" w:color="auto" w:fill="E1DFDD"/>
+    </w:rPr>
+  </w:style>
 </w:styles>
 </file>
 

</xml_diff>